<commit_message>
Update Cole Hamilton Resume AUG 22 v2pub.docx
</commit_message>
<xml_diff>
--- a/Resume Resources/Cole Hamilton Resume AUG 22 v2pub.docx
+++ b/Resume Resources/Cole Hamilton Resume AUG 22 v2pub.docx
@@ -343,8 +343,7 @@
           <w:numId w:val="7"/>
         </w:numPr>
         <w:rPr>
-          <w:sz w:val="20"/>
-          <w:szCs w:val="20"/>
+          <w:rStyle w:val="Hyperlink"/>
         </w:rPr>
       </w:pPr>
       <w:r>
@@ -361,10 +360,15 @@
             <w:sz w:val="20"/>
             <w:szCs w:val="20"/>
           </w:rPr>
-          <w:t>https://bit.ly/3NzqZOw</w:t>
+          <w:t>https://bit.ly/3p2PXMy</w:t>
         </w:r>
       </w:hyperlink>
       <w:r>
+        <w:rPr>
+          <w:rStyle w:val="Hyperlink"/>
+          <w:sz w:val="20"/>
+          <w:szCs w:val="20"/>
+        </w:rPr>
         <w:t xml:space="preserve"> </w:t>
       </w:r>
     </w:p>
@@ -394,14 +398,10 @@
             <w:sz w:val="20"/>
             <w:szCs w:val="20"/>
           </w:rPr>
-          <w:t>https://bit.ly/3QYVFvG</w:t>
+          <w:t>https://bit.ly/3QxOtFZ</w:t>
         </w:r>
       </w:hyperlink>
       <w:r>
-        <w:rPr>
-          <w:sz w:val="20"/>
-          <w:szCs w:val="20"/>
-        </w:rPr>
         <w:t xml:space="preserve"> </w:t>
       </w:r>
     </w:p>
@@ -873,7 +873,7 @@
           <w:noProof/>
         </w:rPr>
         <w:pict w14:anchorId="777280F7">
-          <v:rect id="_x0000_i1028" alt="" style="width:468pt;height:.05pt;mso-width-percent:0;mso-height-percent:0;mso-width-percent:0;mso-height-percent:0" o:hralign="center" o:hrstd="t" o:hr="t" fillcolor="#a0a0a0" stroked="f"/>
+          <v:rect id="_x0000_i1026" alt="" style="width:468pt;height:.05pt;mso-width-percent:0;mso-height-percent:0;mso-width-percent:0;mso-height-percent:0" o:hralign="center" o:hrstd="t" o:hr="t" fillcolor="#a0a0a0" stroked="f"/>
         </w:pict>
       </w:r>
     </w:p>
@@ -1565,7 +1565,7 @@
           <w:szCs w:val="20"/>
         </w:rPr>
         <w:pict w14:anchorId="3AA6408F">
-          <v:rect id="_x0000_i1026" alt="" style="width:468pt;height:.05pt;mso-width-percent:0;mso-height-percent:0;mso-width-percent:0;mso-height-percent:0" o:hralign="center" o:hrstd="t" o:hr="t" fillcolor="#a0a0a0" stroked="f"/>
+          <v:rect id="_x0000_i1027" alt="" style="width:468pt;height:.05pt;mso-width-percent:0;mso-height-percent:0;mso-width-percent:0;mso-height-percent:0" o:hralign="center" o:hrstd="t" o:hr="t" fillcolor="#a0a0a0" stroked="f"/>
         </w:pict>
       </w:r>
     </w:p>
@@ -2189,7 +2189,7 @@
           <w:szCs w:val="20"/>
         </w:rPr>
         <w:pict w14:anchorId="3AA64090">
-          <v:rect id="_x0000_i1027" alt="" style="width:468pt;height:.05pt;mso-width-percent:0;mso-height-percent:0;mso-width-percent:0;mso-height-percent:0" o:hralign="center" o:hrstd="t" o:hr="t" fillcolor="#a0a0a0" stroked="f"/>
+          <v:rect id="_x0000_i1028" alt="" style="width:468pt;height:.05pt;mso-width-percent:0;mso-height-percent:0;mso-width-percent:0;mso-height-percent:0" o:hralign="center" o:hrstd="t" o:hr="t" fillcolor="#a0a0a0" stroked="f"/>
         </w:pict>
       </w:r>
     </w:p>
@@ -4351,15 +4351,6 @@
 </file>
 
 <file path=customXml/item1.xml><?xml version="1.0" encoding="utf-8"?>
-<?mso-contentType ?>
-<FormTemplates xmlns="http://schemas.microsoft.com/sharepoint/v3/contenttype/forms">
-  <Display>DocumentLibraryForm</Display>
-  <Edit>DocumentLibraryForm</Edit>
-  <New>DocumentLibraryForm</New>
-</FormTemplates>
-</file>
-
-<file path=customXml/item2.xml><?xml version="1.0" encoding="utf-8"?>
 <ct:contentTypeSchema xmlns:ct="http://schemas.microsoft.com/office/2006/metadata/contentType" xmlns:ma="http://schemas.microsoft.com/office/2006/metadata/properties/metaAttributes" ct:_="" ma:_="" ma:contentTypeName="Document" ma:contentTypeID="0x01010030CFCC9B98DA814BA21A7450D3459D88" ma:contentTypeVersion="8" ma:contentTypeDescription="Create a new document." ma:contentTypeScope="" ma:versionID="03b08527c9c5fc07ebed8ce203f060f7">
   <xsd:schema xmlns:xsd="http://www.w3.org/2001/XMLSchema" xmlns:xs="http://www.w3.org/2001/XMLSchema" xmlns:p="http://schemas.microsoft.com/office/2006/metadata/properties" xmlns:ns2="cc2076d1-28b4-4384-8934-f6c03662277e" xmlns:ns3="5d66d9af-cf84-40c2-83de-3c2103e46275" targetNamespace="http://schemas.microsoft.com/office/2006/metadata/properties" ma:root="true" ma:fieldsID="2afb581d1bf417c8990d3f2c6c9dcd2c" ns2:_="" ns3:_="">
     <xsd:import namespace="cc2076d1-28b4-4384-8934-f6c03662277e"/>
@@ -4550,6 +4541,15 @@
 </ct:contentTypeSchema>
 </file>
 
+<file path=customXml/item2.xml><?xml version="1.0" encoding="utf-8"?>
+<?mso-contentType ?>
+<FormTemplates xmlns="http://schemas.microsoft.com/sharepoint/v3/contenttype/forms">
+  <Display>DocumentLibraryForm</Display>
+  <Edit>DocumentLibraryForm</Edit>
+  <New>DocumentLibraryForm</New>
+</FormTemplates>
+</file>
+
 <file path=customXml/item3.xml><?xml version="1.0" encoding="utf-8"?>
 <p:properties xmlns:p="http://schemas.microsoft.com/office/2006/metadata/properties" xmlns:xsi="http://www.w3.org/2001/XMLSchema-instance" xmlns:pc="http://schemas.microsoft.com/office/infopath/2007/PartnerControls">
   <documentManagement/>
@@ -4557,14 +4557,6 @@
 </file>
 
 <file path=customXml/itemProps1.xml><?xml version="1.0" encoding="utf-8"?>
-<ds:datastoreItem xmlns:ds="http://schemas.openxmlformats.org/officeDocument/2006/customXml" ds:itemID="{0D8D9007-DD73-4AD5-A72D-FA26B23960C6}">
-  <ds:schemaRefs>
-    <ds:schemaRef ds:uri="http://schemas.microsoft.com/sharepoint/v3/contenttype/forms"/>
-  </ds:schemaRefs>
-</ds:datastoreItem>
-</file>
-
-<file path=customXml/itemProps2.xml><?xml version="1.0" encoding="utf-8"?>
 <ds:datastoreItem xmlns:ds="http://schemas.openxmlformats.org/officeDocument/2006/customXml" ds:itemID="{03BA0449-E331-48EC-861E-F7EFC76FBC4E}">
   <ds:schemaRefs>
     <ds:schemaRef ds:uri="http://schemas.microsoft.com/office/2006/metadata/contentType"/>
@@ -4583,6 +4575,14 @@
 </ds:datastoreItem>
 </file>
 
+<file path=customXml/itemProps2.xml><?xml version="1.0" encoding="utf-8"?>
+<ds:datastoreItem xmlns:ds="http://schemas.openxmlformats.org/officeDocument/2006/customXml" ds:itemID="{0D8D9007-DD73-4AD5-A72D-FA26B23960C6}">
+  <ds:schemaRefs>
+    <ds:schemaRef ds:uri="http://schemas.microsoft.com/sharepoint/v3/contenttype/forms"/>
+  </ds:schemaRefs>
+</ds:datastoreItem>
+</file>
+
 <file path=customXml/itemProps3.xml><?xml version="1.0" encoding="utf-8"?>
 <ds:datastoreItem xmlns:ds="http://schemas.openxmlformats.org/officeDocument/2006/customXml" ds:itemID="{88EE8B92-61D7-49BF-8C8E-3FDDEEC3EBE0}">
   <ds:schemaRefs>

</xml_diff>